<commit_message>
one last resume pupdate
</commit_message>
<xml_diff>
--- a/resume.docx
+++ b/resume.docx
@@ -767,12 +767,6 @@
       </w:r>
       <w:r>
         <w:t xml:space="preserve">| 8105169070</w:t>
-      </w:r>
-      <w:r>
-        <w:br w:type="textWrapping"/>
-      </w:r>
-      <w:r>
-        <w:t xml:space="preserve">1450 Schafer Dr, Burton MI, 48509</w:t>
       </w:r>
     </w:p>
   </w:body>
@@ -786,7 +780,7 @@
 <file path=word/numbering.xml><?xml version="1.0" encoding="utf-8"?>
 <w:numbering xmlns:w="http://schemas.openxmlformats.org/wordprocessingml/2006/main">
   <w:abstractNum w:abstractNumId="0">
-    <w:nsid w:val="d24fb2a1"/>
+    <w:nsid w:val="ea44b17d"/>
     <w:multiLevelType w:val="multilevel"/>
     <w:lvl w:ilvl="0">
       <w:numFmt w:val="bullet"/>
@@ -867,7 +861,7 @@
     </w:lvl>
   </w:abstractNum>
   <w:abstractNum w:abstractNumId="2">
-    <w:nsid w:val="e9ab3a1e"/>
+    <w:nsid w:val="9a3ff099"/>
     <w:multiLevelType w:val="multilevel"/>
     <w:lvl w:ilvl="0">
       <w:numFmt w:val="bullet"/>

</xml_diff>

<commit_message>
fix problem with resume
</commit_message>
<xml_diff>
--- a/resume.docx
+++ b/resume.docx
@@ -2,16 +2,16 @@
 <file path=word/document.xml><?xml version="1.0" encoding="utf-8"?>
 <w:document xmlns:w="http://schemas.openxmlformats.org/wordprocessingml/2006/main" xmlns:m="http://schemas.openxmlformats.org/officeDocument/2006/math" xmlns:r="http://schemas.openxmlformats.org/officeDocument/2006/relationships" xmlns:o="urn:schemas-microsoft-com:office:office" xmlns:v="urn:schemas-microsoft-com:vml" xmlns:w10="urn:schemas-microsoft-com:office:word" xmlns:a="http://schemas.openxmlformats.org/drawingml/2006/main" xmlns:pic="http://schemas.openxmlformats.org/drawingml/2006/picture" xmlns:wp="http://schemas.openxmlformats.org/drawingml/2006/wordprocessingDrawing">
   <w:body>
-    <w:bookmarkStart w:id="21" w:name="paul-woolcock"/>
     <w:p>
       <w:pPr>
         <w:pStyle w:val="Heading1"/>
       </w:pPr>
+      <w:bookmarkStart w:id="21" w:name="paul-woolcock"/>
+      <w:bookmarkEnd w:id="21"/>
       <w:r>
         <w:t xml:space="preserve">Paul Woolcock</w:t>
       </w:r>
     </w:p>
-    <w:bookmarkEnd w:id="21"/>
     <w:p>
       <w:r>
         <w:pict>
@@ -21,7 +21,7 @@
     </w:p>
     <w:p>
       <w:pPr>
-        <w:pStyle w:val="BlockQuote"/>
+        <w:pStyle w:val="BlockText"/>
       </w:pPr>
       <w:r>
         <w:t xml:space="preserve">Specialties: Learning new languages, Understanding and Maintaining complex systems</w:t>
@@ -46,22 +46,22 @@
         </w:pict>
       </w:r>
     </w:p>
-    <w:bookmarkStart w:id="22" w:name="experience"/>
     <w:p>
       <w:pPr>
         <w:pStyle w:val="Heading2"/>
       </w:pPr>
+      <w:bookmarkStart w:id="22" w:name="experience"/>
+      <w:bookmarkEnd w:id="22"/>
       <w:r>
         <w:t xml:space="preserve">Experience</w:t>
       </w:r>
     </w:p>
-    <w:bookmarkEnd w:id="22"/>
     <w:p>
       <w:pPr>
         <w:pStyle w:val="DefinitionTerm"/>
       </w:pPr>
       <w:r>
-        <w:t xml:space="preserve">October 2016 - Present</w:t>
+        <w:t xml:space="preserve">October 2015 - Present</w:t>
       </w:r>
     </w:p>
     <w:p>
@@ -83,7 +83,7 @@
       <w:hyperlink r:id="rId23">
         <w:r>
           <w:rPr>
-            <w:rStyle w:val="Link"/>
+            <w:rStyle w:val="Hyperlink"/>
             <w:i/>
           </w:rPr>
           <w:t xml:space="preserve">Tenable Network Security</w:t>
@@ -101,7 +101,7 @@
         <w:pStyle w:val="Definition"/>
       </w:pPr>
       <w:r>
-        <w:t xml:space="preserve">Wrote in various languages to integrate other services with Tenables products.</w:t>
+        <w:t xml:space="preserve">Wrote in various languages to integrate other services with Tenable products.</w:t>
       </w:r>
     </w:p>
     <w:p>
@@ -109,7 +109,7 @@
         <w:pStyle w:val="DefinitionTerm"/>
       </w:pPr>
       <w:r>
-        <w:t xml:space="preserve">Aug 2015 - October 2016</w:t>
+        <w:t xml:space="preserve">Aug 2015 - October 2015</w:t>
       </w:r>
     </w:p>
     <w:p>
@@ -131,7 +131,7 @@
       <w:hyperlink r:id="rId24">
         <w:r>
           <w:rPr>
-            <w:rStyle w:val="Link"/>
+            <w:rStyle w:val="Hyperlink"/>
             <w:i/>
           </w:rPr>
           <w:t xml:space="preserve">Barracuda Networks</w:t>
@@ -179,7 +179,7 @@
       <w:hyperlink r:id="rId24">
         <w:r>
           <w:rPr>
-            <w:rStyle w:val="Link"/>
+            <w:rStyle w:val="Hyperlink"/>
             <w:i/>
           </w:rPr>
           <w:t xml:space="preserve">Barracuda Networks</w:t>
@@ -227,7 +227,7 @@
       <w:hyperlink r:id="rId25">
         <w:r>
           <w:rPr>
-            <w:rStyle w:val="Link"/>
+            <w:rStyle w:val="Hyperlink"/>
             <w:i/>
           </w:rPr>
           <w:t xml:space="preserve">University of Michigan-Flint</w:t>
@@ -245,7 +245,7 @@
         <w:pStyle w:val="Compact"/>
         <w:pStyle w:val="Definition"/>
         <w:numPr>
-          <w:numId w:val="2"/>
+          <w:numId w:val="1001"/>
           <w:ilvl w:val="0"/>
         </w:numPr>
       </w:pPr>
@@ -258,7 +258,7 @@
         <w:pStyle w:val="Compact"/>
         <w:pStyle w:val="Definition"/>
         <w:numPr>
-          <w:numId w:val="2"/>
+          <w:numId w:val="1001"/>
           <w:ilvl w:val="0"/>
         </w:numPr>
       </w:pPr>
@@ -271,7 +271,7 @@
         <w:pStyle w:val="Compact"/>
         <w:pStyle w:val="Definition"/>
         <w:numPr>
-          <w:numId w:val="2"/>
+          <w:numId w:val="1001"/>
           <w:ilvl w:val="0"/>
         </w:numPr>
       </w:pPr>
@@ -284,7 +284,7 @@
         <w:pStyle w:val="Compact"/>
         <w:pStyle w:val="Definition"/>
         <w:numPr>
-          <w:numId w:val="2"/>
+          <w:numId w:val="1001"/>
           <w:ilvl w:val="0"/>
         </w:numPr>
       </w:pPr>
@@ -297,7 +297,7 @@
         <w:pStyle w:val="Compact"/>
         <w:pStyle w:val="Definition"/>
         <w:numPr>
-          <w:numId w:val="2"/>
+          <w:numId w:val="1001"/>
           <w:ilvl w:val="0"/>
         </w:numPr>
       </w:pPr>
@@ -332,7 +332,7 @@
       <w:hyperlink r:id="rId25">
         <w:r>
           <w:rPr>
-            <w:rStyle w:val="Link"/>
+            <w:rStyle w:val="Hyperlink"/>
             <w:i/>
           </w:rPr>
           <w:t xml:space="preserve">University of Michigan-Flint</w:t>
@@ -350,7 +350,7 @@
         <w:pStyle w:val="Compact"/>
         <w:pStyle w:val="Definition"/>
         <w:numPr>
-          <w:numId w:val="3"/>
+          <w:numId w:val="1002"/>
           <w:ilvl w:val="0"/>
         </w:numPr>
       </w:pPr>
@@ -363,7 +363,7 @@
         <w:pStyle w:val="Compact"/>
         <w:pStyle w:val="Definition"/>
         <w:numPr>
-          <w:numId w:val="3"/>
+          <w:numId w:val="1002"/>
           <w:ilvl w:val="0"/>
         </w:numPr>
       </w:pPr>
@@ -376,7 +376,7 @@
         <w:pStyle w:val="Compact"/>
         <w:pStyle w:val="Definition"/>
         <w:numPr>
-          <w:numId w:val="3"/>
+          <w:numId w:val="1002"/>
           <w:ilvl w:val="0"/>
         </w:numPr>
       </w:pPr>
@@ -411,7 +411,7 @@
       <w:hyperlink r:id="rId26">
         <w:r>
           <w:rPr>
-            <w:rStyle w:val="Link"/>
+            <w:rStyle w:val="Hyperlink"/>
             <w:i/>
           </w:rPr>
           <w:t xml:space="preserve">Genesee County Community Mental Health</w:t>
@@ -429,7 +429,7 @@
         <w:pStyle w:val="Compact"/>
         <w:pStyle w:val="Definition"/>
         <w:numPr>
-          <w:numId w:val="4"/>
+          <w:numId w:val="1003"/>
           <w:ilvl w:val="0"/>
         </w:numPr>
       </w:pPr>
@@ -442,7 +442,7 @@
         <w:pStyle w:val="Compact"/>
         <w:pStyle w:val="Definition"/>
         <w:numPr>
-          <w:numId w:val="4"/>
+          <w:numId w:val="1003"/>
           <w:ilvl w:val="0"/>
         </w:numPr>
       </w:pPr>
@@ -455,7 +455,7 @@
         <w:pStyle w:val="Compact"/>
         <w:pStyle w:val="Definition"/>
         <w:numPr>
-          <w:numId w:val="4"/>
+          <w:numId w:val="1003"/>
           <w:ilvl w:val="0"/>
         </w:numPr>
       </w:pPr>
@@ -463,150 +463,157 @@
         <w:t xml:space="preserve">Performed basic Active Directory administration.</w:t>
       </w:r>
     </w:p>
-    <w:bookmarkStart w:id="27" w:name="skills"/>
     <w:p>
       <w:pPr>
         <w:pStyle w:val="Heading2"/>
       </w:pPr>
+      <w:bookmarkStart w:id="27" w:name="skills"/>
+      <w:bookmarkEnd w:id="27"/>
       <w:r>
         <w:t xml:space="preserve">Skills</w:t>
       </w:r>
     </w:p>
-    <w:bookmarkEnd w:id="27"/>
-    <w:p>
-      <w:pPr>
-        <w:pStyle w:val="DefinitionTerm"/>
-      </w:pPr>
-      <w:r>
-        <w:t xml:space="preserve">Software Engineering</w:t>
-      </w:r>
-    </w:p>
-    <w:p>
-      <w:pPr>
-        <w:pStyle w:val="Definition"/>
-      </w:pPr>
-      <w:r>
-        <w:t xml:space="preserve">Expert in Perl, Python, and Javascript.</w:t>
+    <w:p>
+      <w:pPr>
+        <w:pStyle w:val="FirstParagraph"/>
+      </w:pPr>
+      <w:r>
+        <w:t xml:space="preserve">Software Engineering : Expert in Perl, Python, and Javascript.</w:t>
       </w:r>
       <w:r>
         <w:br w:type="textWrapping"/>
       </w:r>
       <w:r>
+        <w:t xml:space="preserve"> </w:t>
+      </w:r>
+      <w:r>
         <w:t xml:space="preserve">Fluent in Erlang, Go, and PHP.</w:t>
       </w:r>
       <w:r>
         <w:br w:type="textWrapping"/>
       </w:r>
       <w:r>
+        <w:t xml:space="preserve"> </w:t>
+      </w:r>
+      <w:r>
         <w:t xml:space="preserve">Proficient in C, Java, Clojure, and C++.</w:t>
       </w:r>
       <w:r>
         <w:br w:type="textWrapping"/>
       </w:r>
       <w:r>
+        <w:t xml:space="preserve"> </w:t>
+      </w:r>
+      <w:r>
         <w:t xml:space="preserve">Experienced with web development frameworks like Django, Flask, and Laravel.</w:t>
       </w:r>
       <w:r>
         <w:br w:type="textWrapping"/>
       </w:r>
       <w:r>
+        <w:t xml:space="preserve"> </w:t>
+      </w:r>
+      <w:r>
         <w:t xml:space="preserve">Experienced with testing frameworks like Nose and JUnit.</w:t>
       </w:r>
       <w:r>
         <w:br w:type="textWrapping"/>
       </w:r>
       <w:r>
+        <w:t xml:space="preserve"> </w:t>
+      </w:r>
+      <w:r>
         <w:t xml:space="preserve">Experienced with version control systems such as Git and Mercurial.</w:t>
       </w:r>
       <w:r>
         <w:br w:type="textWrapping"/>
       </w:r>
       <w:r>
+        <w:t xml:space="preserve"> </w:t>
+      </w:r>
+      <w:r>
         <w:t xml:space="preserve">Experienced with CI systems like Jenkins and Travis CI.</w:t>
       </w:r>
     </w:p>
     <w:p>
       <w:pPr>
-        <w:pStyle w:val="DefinitionTerm"/>
-      </w:pPr>
-      <w:r>
-        <w:t xml:space="preserve">Web Development</w:t>
-      </w:r>
-    </w:p>
-    <w:p>
-      <w:pPr>
-        <w:pStyle w:val="Definition"/>
-      </w:pPr>
-      <w:r>
-        <w:t xml:space="preserve">Have developed applications using Backbone.js, and have dabbled with Ember.js and Angular.js.</w:t>
+        <w:pStyle w:val="BodyText"/>
+      </w:pPr>
+      <w:r>
+        <w:t xml:space="preserve">Web Development : Have developed applications using Backbone.js, and have dabbled with Ember.js and Angular.js.</w:t>
       </w:r>
       <w:r>
         <w:br w:type="textWrapping"/>
       </w:r>
       <w:r>
+        <w:t xml:space="preserve"> </w:t>
+      </w:r>
+      <w:r>
         <w:t xml:space="preserve">Fluent in developing cross-browser, W3C standards-compliant websites and web applications.</w:t>
       </w:r>
       <w:r>
         <w:br w:type="textWrapping"/>
       </w:r>
       <w:r>
+        <w:t xml:space="preserve"> </w:t>
+      </w:r>
+      <w:r>
         <w:t xml:space="preserve">Proficient in using external APIs such as those provided by Facebook, Twitter, and Google.</w:t>
       </w:r>
     </w:p>
     <w:p>
       <w:pPr>
-        <w:pStyle w:val="DefinitionTerm"/>
-      </w:pPr>
-      <w:r>
-        <w:t xml:space="preserve">Systems Administration</w:t>
-      </w:r>
-    </w:p>
-    <w:p>
-      <w:pPr>
-        <w:pStyle w:val="Compact"/>
-        <w:pStyle w:val="Definition"/>
-      </w:pPr>
-      <w:r>
-        <w:t xml:space="preserve">Familiar with configuring Linux distributions such as Red Hat Enterprise Linux, CentOS, Debian, and Ubuntu.</w:t>
+        <w:pStyle w:val="BodyText"/>
+      </w:pPr>
+      <w:r>
+        <w:t xml:space="preserve">Systems Administration : Familiar with configuring Linux distributions such as Red Hat Enterprise Linux, CentOS, Debian, and Ubuntu.</w:t>
       </w:r>
       <w:r>
         <w:br w:type="textWrapping"/>
       </w:r>
       <w:r>
+        <w:t xml:space="preserve"> </w:t>
+      </w:r>
+      <w:r>
         <w:t xml:space="preserve">Experienced in administrating web servers such as Apache2, Nginx, and IIS, as well as WSGI application servers like Gunicorn, uWSGI, and mod_wsgi.</w:t>
       </w:r>
       <w:r>
         <w:br w:type="textWrapping"/>
       </w:r>
       <w:r>
+        <w:t xml:space="preserve"> </w:t>
+      </w:r>
+      <w:r>
         <w:t xml:space="preserve">Experienced with in-memory data systems like Redis and Memcached. Experienced with setting up and administrating MySQL and PostgreSQL databases.</w:t>
       </w:r>
       <w:r>
         <w:br w:type="textWrapping"/>
       </w:r>
       <w:r>
+        <w:t xml:space="preserve"> </w:t>
+      </w:r>
+      <w:r>
         <w:t xml:space="preserve">Experienced with build systems such as GNU Make and CMake.</w:t>
       </w:r>
       <w:r>
         <w:br w:type="textWrapping"/>
       </w:r>
       <w:r>
+        <w:t xml:space="preserve"> </w:t>
+      </w:r>
+      <w:r>
         <w:t xml:space="preserve">Experienced with using Puppet and Ansible to automate deployment.</w:t>
       </w:r>
       <w:r>
         <w:br w:type="textWrapping"/>
       </w:r>
-    </w:p>
-    <w:bookmarkStart w:id="28" w:name="education"/>
-    <w:p>
-      <w:pPr>
-        <w:pStyle w:val="Heading2"/>
-      </w:pPr>
-      <w:r>
-        <w:t xml:space="preserve">Education</w:t>
-      </w:r>
-    </w:p>
-    <w:bookmarkEnd w:id="28"/>
+      <w:r>
+        <w:t xml:space="preserve"> </w:t>
+      </w:r>
+      <w:r>
+        <w:t xml:space="preserve">## Education</w:t>
+      </w:r>
+    </w:p>
     <w:p>
       <w:pPr>
         <w:pStyle w:val="DefinitionTerm"/>
@@ -631,10 +638,10 @@
         </w:rPr>
         <w:t xml:space="preserve"> </w:t>
       </w:r>
-      <w:hyperlink r:id="rId29">
+      <w:hyperlink r:id="rId28">
         <w:r>
           <w:rPr>
-            <w:rStyle w:val="Link"/>
+            <w:rStyle w:val="Hyperlink"/>
             <w:i/>
           </w:rPr>
           <w:t xml:space="preserve">University of Michigan-Flint</w:t>
@@ -652,13 +659,7 @@
         <w:pStyle w:val="Definition"/>
       </w:pPr>
       <w:r>
-        <w:t xml:space="preserve">Concentration: Software Engineering</w:t>
-      </w:r>
-      <w:r>
-        <w:br w:type="textWrapping"/>
-      </w:r>
-      <w:r>
-        <w:t xml:space="preserve">Minor: Mathematics</w:t>
+        <w:t xml:space="preserve">Concentration: Software Engineering Minor: Mathematics</w:t>
       </w:r>
     </w:p>
     <w:p>
@@ -693,10 +694,10 @@
         </w:rPr>
         <w:t xml:space="preserve"> </w:t>
       </w:r>
-      <w:hyperlink r:id="rId30">
+      <w:hyperlink r:id="rId29">
         <w:r>
           <w:rPr>
-            <w:rStyle w:val="Link"/>
+            <w:rStyle w:val="Hyperlink"/>
             <w:i/>
           </w:rPr>
           <w:t xml:space="preserve">Alma College</w:t>
@@ -717,27 +718,30 @@
         <w:t xml:space="preserve">Concentration: Classical Guitar</w:t>
       </w:r>
     </w:p>
-    <w:bookmarkStart w:id="31" w:name="open-source"/>
     <w:p>
       <w:pPr>
         <w:pStyle w:val="Heading2"/>
       </w:pPr>
+      <w:bookmarkStart w:id="30" w:name="open-source"/>
+      <w:bookmarkEnd w:id="30"/>
       <w:r>
         <w:t xml:space="preserve">Open Source</w:t>
       </w:r>
     </w:p>
-    <w:bookmarkEnd w:id="31"/>
-    <w:p>
+    <w:p>
+      <w:pPr>
+        <w:pStyle w:val="FirstParagraph"/>
+      </w:pPr>
       <w:r>
         <w:t xml:space="preserve">My open source work can be found on my github account at</w:t>
       </w:r>
       <w:r>
         <w:t xml:space="preserve"> </w:t>
       </w:r>
-      <w:hyperlink r:id="rId32">
+      <w:hyperlink r:id="rId31">
         <w:r>
           <w:rPr>
-            <w:rStyle w:val="Link"/>
+            <w:rStyle w:val="Hyperlink"/>
           </w:rPr>
           <w:t xml:space="preserve">https://github.com/pwoolcoc</w:t>
         </w:r>
@@ -752,12 +756,12 @@
     </w:p>
     <w:p>
       <w:pPr>
-        <w:pStyle w:val="BlockQuote"/>
-      </w:pPr>
-      <w:hyperlink r:id="rId33">
+        <w:pStyle w:val="BlockText"/>
+      </w:pPr>
+      <w:hyperlink r:id="rId32">
         <w:r>
           <w:rPr>
-            <w:rStyle w:val="Link"/>
+            <w:rStyle w:val="Hyperlink"/>
           </w:rPr>
           <w:t xml:space="preserve">paul@woolcock.us</w:t>
         </w:r>
@@ -769,18 +773,34 @@
         <w:t xml:space="preserve">| 8105169070</w:t>
       </w:r>
     </w:p>
+    <w:sectPr/>
   </w:body>
 </w:document>
 </file>
 
 <file path=word/footnotes.xml><?xml version="1.0" encoding="utf-8"?>
-<w:footnotes xmlns:w="http://schemas.openxmlformats.org/wordprocessingml/2006/main" xmlns:m="http://schemas.openxmlformats.org/officeDocument/2006/math" xmlns:r="http://schemas.openxmlformats.org/officeDocument/2006/relationships" xmlns:o="urn:schemas-microsoft-com:office:office" xmlns:v="urn:schemas-microsoft-com:vml" xmlns:w10="urn:schemas-microsoft-com:office:word" xmlns:a="http://schemas.openxmlformats.org/drawingml/2006/main" xmlns:pic="http://schemas.openxmlformats.org/drawingml/2006/picture" xmlns:wp="http://schemas.openxmlformats.org/drawingml/2006/wordprocessingDrawing"/>
+<w:footnotes xmlns:w="http://schemas.openxmlformats.org/wordprocessingml/2006/main" xmlns:m="http://schemas.openxmlformats.org/officeDocument/2006/math" xmlns:r="http://schemas.openxmlformats.org/officeDocument/2006/relationships" xmlns:o="urn:schemas-microsoft-com:office:office" xmlns:v="urn:schemas-microsoft-com:vml" xmlns:w10="urn:schemas-microsoft-com:office:word" xmlns:a="http://schemas.openxmlformats.org/drawingml/2006/main" xmlns:pic="http://schemas.openxmlformats.org/drawingml/2006/picture" xmlns:wp="http://schemas.openxmlformats.org/drawingml/2006/wordprocessingDrawing">
+  <w:footnote w:type="continuationSeparator" w:id="0">
+    <w:p>
+      <w:r>
+        <w:continuationSeparator/>
+      </w:r>
+    </w:p>
+  </w:footnote>
+  <w:footnote w:type="separator" w:id="-1">
+    <w:p>
+      <w:r>
+        <w:separator/>
+      </w:r>
+    </w:p>
+  </w:footnote>
+</w:footnotes>
 </file>
 
 <file path=word/numbering.xml><?xml version="1.0" encoding="utf-8"?>
 <w:numbering xmlns:w="http://schemas.openxmlformats.org/wordprocessingml/2006/main">
   <w:abstractNum w:abstractNumId="0">
-    <w:nsid w:val="ea44b17d"/>
+    <w:nsid w:val="e17f69ba"/>
     <w:multiLevelType w:val="multilevel"/>
     <w:lvl w:ilvl="0">
       <w:numFmt w:val="bullet"/>
@@ -860,8 +880,89 @@
       </w:pPr>
     </w:lvl>
   </w:abstractNum>
-  <w:abstractNum w:abstractNumId="2">
-    <w:nsid w:val="9a3ff099"/>
+  <w:abstractNum w:abstractNumId="990">
+    <w:nsid w:val="fe3ec19c"/>
+    <w:multiLevelType w:val="multilevel"/>
+    <w:lvl w:ilvl="0">
+      <w:numFmt w:val="bullet"/>
+      <w:lvlText w:val=" "/>
+      <w:lvlJc w:val="left"/>
+      <w:pPr>
+        <w:tabs>
+          <w:tab w:val="num" w:pos="0"/>
+        </w:tabs>
+        <w:ind w:left="480" w:hanging="480"/>
+      </w:pPr>
+    </w:lvl>
+    <w:lvl w:ilvl="1">
+      <w:numFmt w:val="bullet"/>
+      <w:lvlText w:val=" "/>
+      <w:lvlJc w:val="left"/>
+      <w:pPr>
+        <w:tabs>
+          <w:tab w:val="num" w:pos="720"/>
+        </w:tabs>
+        <w:ind w:left="1200" w:hanging="480"/>
+      </w:pPr>
+    </w:lvl>
+    <w:lvl w:ilvl="2">
+      <w:numFmt w:val="bullet"/>
+      <w:lvlText w:val=" "/>
+      <w:lvlJc w:val="left"/>
+      <w:pPr>
+        <w:tabs>
+          <w:tab w:val="num" w:pos="1440"/>
+        </w:tabs>
+        <w:ind w:left="1920" w:hanging="480"/>
+      </w:pPr>
+    </w:lvl>
+    <w:lvl w:ilvl="3">
+      <w:numFmt w:val="bullet"/>
+      <w:lvlText w:val=" "/>
+      <w:lvlJc w:val="left"/>
+      <w:pPr>
+        <w:tabs>
+          <w:tab w:val="num" w:pos="2160"/>
+        </w:tabs>
+        <w:ind w:left="2640" w:hanging="480"/>
+      </w:pPr>
+    </w:lvl>
+    <w:lvl w:ilvl="4">
+      <w:numFmt w:val="bullet"/>
+      <w:lvlText w:val=" "/>
+      <w:lvlJc w:val="left"/>
+      <w:pPr>
+        <w:tabs>
+          <w:tab w:val="num" w:pos="2880"/>
+        </w:tabs>
+        <w:ind w:left="3360" w:hanging="480"/>
+      </w:pPr>
+    </w:lvl>
+    <w:lvl w:ilvl="5">
+      <w:numFmt w:val="bullet"/>
+      <w:lvlText w:val=" "/>
+      <w:lvlJc w:val="left"/>
+      <w:pPr>
+        <w:tabs>
+          <w:tab w:val="num" w:pos="3600"/>
+        </w:tabs>
+        <w:ind w:left="4080" w:hanging="480"/>
+      </w:pPr>
+    </w:lvl>
+    <w:lvl w:ilvl="6">
+      <w:numFmt w:val="bullet"/>
+      <w:lvlText w:val=" "/>
+      <w:lvlJc w:val="left"/>
+      <w:pPr>
+        <w:tabs>
+          <w:tab w:val="num" w:pos="4320"/>
+        </w:tabs>
+        <w:ind w:left="4800" w:hanging="480"/>
+      </w:pPr>
+    </w:lvl>
+  </w:abstractNum>
+  <w:abstractNum w:abstractNumId="991">
+    <w:nsid w:val="7250bfd1"/>
     <w:multiLevelType w:val="multilevel"/>
     <w:lvl w:ilvl="0">
       <w:numFmt w:val="bullet"/>
@@ -944,14 +1045,17 @@
   <w:num w:numId="1">
     <w:abstractNumId w:val="0"/>
   </w:num>
-  <w:num w:numId="2">
-    <w:abstractNumId w:val="2"/>
+  <w:num w:numId="1000">
+    <w:abstractNumId w:val="990"/>
   </w:num>
-  <w:num w:numId="3">
-    <w:abstractNumId w:val="2"/>
+  <w:num w:numId="1001">
+    <w:abstractNumId w:val="991"/>
   </w:num>
-  <w:num w:numId="4">
-    <w:abstractNumId w:val="2"/>
+  <w:num w:numId="1002">
+    <w:abstractNumId w:val="991"/>
+  </w:num>
+  <w:num w:numId="1003">
+    <w:abstractNumId w:val="991"/>
   </w:num>
 </w:numbering>
 </file>
@@ -977,13 +1081,25 @@
   <w:style w:type="paragraph" w:default="1" w:styleId="Normal">
     <w:name w:val="Normal"/>
     <w:qFormat/>
+  </w:style>
+  <w:style w:type="paragraph" w:styleId="BodyText">
+    <w:name w:val="Body Text"/>
+    <w:basedOn w:val="Normal"/>
+    <w:link w:val="BodyTextChar"/>
     <w:pPr>
       <w:spacing w:before="180" w:after="180"/>
     </w:pPr>
-  </w:style>
-  <w:style w:type="paragraph" w:styleId="Compact">
+    <w:qFormat/>
+  </w:style>
+  <w:style w:type="paragraph" w:customStyle="1" w:styleId="FirstParagraph">
+    <w:name w:val="First Paragraph"/>
+    <w:basedOn w:val="BodyText"/>
+    <w:next w:val="BodyText"/>
+    <w:qFormat/>
+  </w:style>
+  <w:style w:type="paragraph" w:customStyle="1" w:styleId="Compact">
     <w:name w:val="Compact"/>
-    <w:basedOn w:val="Normal"/>
+    <w:basedOn w:val="BodyText"/>
     <w:qFormat/>
     <w:pPr>
       <w:spacing w:before="36" w:after="36"/>
@@ -992,7 +1108,7 @@
   <w:style w:type="paragraph" w:styleId="Title">
     <w:name w:val="Title"/>
     <w:basedOn w:val="Normal"/>
-    <w:next w:val="Normal"/>
+    <w:next w:val="BodyText"/>
     <w:qFormat/>
     <w:pPr>
       <w:keepNext/>
@@ -1009,9 +1125,25 @@
       <w:szCs w:val="36"/>
     </w:rPr>
   </w:style>
-  <w:style w:type="paragraph" w:styleId="Authors">
-    <w:name w:val="Authors"/>
-    <w:next w:val="Normal"/>
+  <w:style w:type="paragraph" w:styleId="Subtitle">
+    <w:name w:val="Subtitle"/>
+    <w:basedOn w:val="Title"/>
+    <w:next w:val="BodyText"/>
+    <w:qFormat/>
+    <w:pPr>
+      <w:keepNext/>
+      <w:keepLines/>
+      <w:spacing w:before="240" w:after="240"/>
+      <w:jc w:val="center"/>
+    </w:pPr>
+    <w:rPr>
+      <w:sz w:val="30"/>
+      <w:szCs w:val="30"/>
+    </w:rPr>
+  </w:style>
+  <w:style w:type="paragraph" w:customStyle="1" w:styleId="Author">
+    <w:name w:val="Author"/>
+    <w:next w:val="BodyText"/>
     <w:qFormat/>
     <w:pPr>
       <w:keepNext/>
@@ -1021,7 +1153,7 @@
   </w:style>
   <w:style w:type="paragraph" w:styleId="Date">
     <w:name w:val="Date"/>
-    <w:next w:val="Normal"/>
+    <w:next w:val="BodyText"/>
     <w:qFormat/>
     <w:pPr>
       <w:keepNext/>
@@ -1029,10 +1161,33 @@
       <w:jc w:val="center"/>
     </w:pPr>
   </w:style>
+  <w:style w:type="paragraph" w:customStyle="1" w:styleId="Abstract">
+    <w:name w:val="Abstract"/>
+    <w:basedOn w:val="Normal"/>
+    <w:next w:val="BodyText"/>
+    <w:qFormat/>
+    <w:pPr>
+      <w:keepNext/>
+      <w:keepLines/>
+      <w:spacing w:before="300" w:after="300"/>
+    </w:pPr>
+    <w:rPr>
+      <w:sz w:val="20"/>
+      <w:szCs w:val="20"/>
+    </w:rPr>
+  </w:style>
+  <w:style w:type="paragraph" w:styleId="Bibliography">
+    <w:name w:val="Bibliography"/>
+    <w:basedOn w:val="Normal"/>
+    <w:next w:val="Bibliography"/>
+    <w:qFormat/>
+    <w:pPr/>
+    <w:rPr/>
+  </w:style>
   <w:style w:type="paragraph" w:styleId="Heading1">
     <w:name w:val="Heading 1"/>
     <w:basedOn w:val="Normal"/>
-    <w:next w:val="Normal"/>
+    <w:next w:val="BodyText"/>
     <w:uiPriority w:val="9"/>
     <w:qFormat/>
     <w:pPr>
@@ -1046,14 +1201,14 @@
       <w:b/>
       <w:bCs/>
       <w:color w:val="345A8A" w:themeColor="accent1" w:themeShade="B5"/>
-      <w:sz w:val="36"/>
-      <w:szCs w:val="36"/>
+      <w:sz w:val="32"/>
+      <w:szCs w:val="32"/>
     </w:rPr>
   </w:style>
   <w:style w:type="paragraph" w:styleId="Heading2">
     <w:name w:val="Heading 2"/>
     <w:basedOn w:val="Normal"/>
-    <w:next w:val="Normal"/>
+    <w:next w:val="BodyText"/>
     <w:uiPriority w:val="9"/>
     <w:unhideWhenUsed/>
     <w:qFormat/>
@@ -1075,7 +1230,7 @@
   <w:style w:type="paragraph" w:styleId="Heading3">
     <w:name w:val="Heading 3"/>
     <w:basedOn w:val="Normal"/>
-    <w:next w:val="Normal"/>
+    <w:next w:val="BodyText"/>
     <w:uiPriority w:val="9"/>
     <w:unhideWhenUsed/>
     <w:qFormat/>
@@ -1083,7 +1238,7 @@
       <w:keepNext/>
       <w:keepLines/>
       <w:spacing w:before="200" w:after="0"/>
-      <w:outlineLvl w:val="1"/>
+      <w:outlineLvl w:val="2"/>
     </w:pPr>
     <w:rPr>
       <w:rFonts w:asciiTheme="majorHAnsi" w:eastAsiaTheme="majorEastAsia" w:hAnsiTheme="majorHAnsi" w:cstheme="majorBidi"/>
@@ -1097,7 +1252,7 @@
   <w:style w:type="paragraph" w:styleId="Heading4">
     <w:name w:val="Heading 4"/>
     <w:basedOn w:val="Normal"/>
-    <w:next w:val="Normal"/>
+    <w:next w:val="BodyText"/>
     <w:uiPriority w:val="9"/>
     <w:unhideWhenUsed/>
     <w:qFormat/>
@@ -1105,7 +1260,7 @@
       <w:keepNext/>
       <w:keepLines/>
       <w:spacing w:before="200" w:after="0"/>
-      <w:outlineLvl w:val="1"/>
+      <w:outlineLvl w:val="3"/>
     </w:pPr>
     <w:rPr>
       <w:rFonts w:asciiTheme="majorHAnsi" w:eastAsiaTheme="majorEastAsia" w:hAnsiTheme="majorHAnsi" w:cstheme="majorBidi"/>
@@ -1119,7 +1274,7 @@
   <w:style w:type="paragraph" w:styleId="Heading5">
     <w:name w:val="Heading 5"/>
     <w:basedOn w:val="Normal"/>
-    <w:next w:val="Normal"/>
+    <w:next w:val="BodyText"/>
     <w:uiPriority w:val="9"/>
     <w:unhideWhenUsed/>
     <w:qFormat/>
@@ -1127,7 +1282,7 @@
       <w:keepNext/>
       <w:keepLines/>
       <w:spacing w:before="200" w:after="0"/>
-      <w:outlineLvl w:val="1"/>
+      <w:outlineLvl w:val="4"/>
     </w:pPr>
     <w:rPr>
       <w:rFonts w:asciiTheme="majorHAnsi" w:eastAsiaTheme="majorEastAsia" w:hAnsiTheme="majorHAnsi" w:cstheme="majorBidi"/>
@@ -1138,15 +1293,36 @@
       <w:szCs w:val="24"/>
     </w:rPr>
   </w:style>
-  <w:style w:type="paragraph" w:styleId="BlockQuote">
-    <w:name w:val="Block Quote"/>
+  <w:style w:type="paragraph" w:styleId="Heading6">
+    <w:name w:val="Heading 6"/>
     <w:basedOn w:val="Normal"/>
-    <w:next w:val="Normal"/>
+    <w:next w:val="BodyText"/>
+    <w:uiPriority w:val="9"/>
+    <w:unhideWhenUsed/>
+    <w:qFormat/>
+    <w:pPr>
+      <w:keepNext/>
+      <w:keepLines/>
+      <w:spacing w:before="200" w:after="0"/>
+      <w:outlineLvl w:val="5"/>
+    </w:pPr>
+    <w:rPr>
+      <w:rFonts w:asciiTheme="majorHAnsi" w:eastAsiaTheme="majorEastAsia" w:hAnsiTheme="majorHAnsi" w:cstheme="majorBidi"/>
+      <w:color w:val="4F81BD" w:themeColor="accent1"/>
+      <w:sz w:val="24"/>
+      <w:szCs w:val="24"/>
+    </w:rPr>
+  </w:style>
+  <w:style w:type="paragraph" w:styleId="BlockText">
+    <w:name w:val="Block Text"/>
+    <w:basedOn w:val="BodyText"/>
+    <w:next w:val="BodyText"/>
     <w:uiPriority w:val="9"/>
     <w:unhideWhenUsed/>
     <w:qFormat/>
     <w:pPr>
       <w:spacing w:before="100" w:after="100"/>
+      <w:ind w:firstLine="0"/>
     </w:pPr>
     <w:rPr>
       <w:rFonts w:asciiTheme="majorHAnsi" w:eastAsiaTheme="majorEastAsia" w:hAnsiTheme="majorHAnsi" w:cstheme="majorBidi"/>
@@ -1154,6 +1330,14 @@
       <w:sz w:val="20"/>
       <w:szCs w:val="20"/>
     </w:rPr>
+  </w:style>
+  <w:style w:type="paragraph" w:styleId="FootnoteText">
+    <w:name w:val="Footnote Text"/>
+    <w:basedOn w:val="Normal"/>
+    <w:next w:val="FootnoteText"/>
+    <w:uiPriority w:val="9"/>
+    <w:unhideWhenUsed/>
+    <w:qFormat/>
   </w:style>
   <w:style w:type="character" w:default="1" w:styleId="DefaultParagraphFont">
     <w:name w:val="Default Paragraph Font"/>
@@ -1175,7 +1359,7 @@
       </w:tblCellMar>
     </w:tblPr>
   </w:style>
-  <w:style w:type="paragraph" w:styleId="DefinitionTerm">
+  <w:style w:type="paragraph" w:customStyle="1" w:styleId="DefinitionTerm">
     <w:name w:val="Definition Term"/>
     <w:basedOn w:val="Normal"/>
     <w:next w:val="Definition"/>
@@ -1188,20 +1372,12 @@
       <w:b/>
     </w:rPr>
   </w:style>
-  <w:style w:type="paragraph" w:styleId="Definition">
+  <w:style w:type="paragraph" w:customStyle="1" w:styleId="Definition">
     <w:name w:val="Definition"/>
     <w:basedOn w:val="Normal"/>
   </w:style>
-  <w:style w:type="paragraph" w:styleId="BodyText">
-    <w:name w:val="Body Text"/>
-    <w:basedOn w:val="Normal"/>
-    <w:link w:val="BodyTextChar"/>
-    <w:pPr>
-      <w:spacing w:after="120"/>
-    </w:pPr>
-  </w:style>
-  <w:style w:type="paragraph" w:styleId="TableCaption">
-    <w:name w:val="Table Caption"/>
+  <w:style w:type="paragraph" w:styleId="Caption">
+    <w:name w:val="Caption"/>
     <w:basedOn w:val="Normal"/>
     <w:link w:val="BodyTextChar"/>
     <w:pPr>
@@ -1211,16 +1387,27 @@
       <w:i/>
     </w:rPr>
   </w:style>
-  <w:style w:type="paragraph" w:styleId="ImageCaption">
+  <w:style w:type="paragraph" w:customStyle="1" w:styleId="TableCaption">
+    <w:name w:val="Table Caption"/>
+    <w:basedOn w:val="Caption"/>
+    <w:pPr>
+      <w:keepNext/>
+    </w:pPr>
+  </w:style>
+  <w:style w:type="paragraph" w:customStyle="1" w:styleId="ImageCaption">
     <w:name w:val="Image Caption"/>
+    <w:basedOn w:val="Caption"/>
+  </w:style>
+  <w:style w:type="paragraph" w:customStyle="1" w:styleId="Figure">
+    <w:name w:val="Figure"/>
     <w:basedOn w:val="Normal"/>
-    <w:link w:val="BodyTextChar"/>
+  </w:style>
+  <w:style w:type="paragraph" w:customStyle="1" w:styleId="FigureWithCaption">
+    <w:name w:val="Figure with Caption"/>
+    <w:basedOn w:val="Figure"/>
     <w:pPr>
-      <w:spacing w:before="0" w:after="120"/>
+      <w:keepNext/>
     </w:pPr>
-    <w:rPr>
-      <w:i/>
-    </w:rPr>
   </w:style>
   <w:style w:type="character" w:customStyle="1" w:styleId="BodyTextChar">
     <w:name w:val="Body Text Char"/>
@@ -1235,18 +1422,36 @@
       <w:sz w:val="22"/>
     </w:rPr>
   </w:style>
-  <w:style w:type="character" w:customStyle="1" w:styleId="FootnoteRef">
-    <w:name w:val="Footnote Ref"/>
+  <w:style w:type="character" w:styleId="FootnoteReference">
+    <w:name w:val="Footnote Reference"/>
     <w:basedOn w:val="BodyTextChar"/>
     <w:rPr>
       <w:vertAlign w:val="superscript"/>
     </w:rPr>
   </w:style>
-  <w:style w:type="character" w:customStyle="1" w:styleId="Link">
-    <w:name w:val="Link"/>
+  <w:style w:type="character" w:styleId="Hyperlink">
+    <w:name w:val="Hyperlink"/>
     <w:basedOn w:val="BodyTextChar"/>
     <w:rPr>
       <w:color w:val="4F81BD" w:themeColor="accent1"/>
+    </w:rPr>
+  </w:style>
+  <w:style w:type="paragraph" w:styleId="TOCHeading">
+    <w:name w:val="TOC Heading"/>
+    <w:basedOn w:val="Heading1"/>
+    <w:next w:val="BodyText"/>
+    <w:uiPriority w:val="39"/>
+    <w:unhideWhenUsed/>
+    <w:qFormat/>
+    <w:pPr>
+      <w:spacing w:before="240" w:line="259" w:lineRule="auto"/>
+      <w:outlineLvl w:val="9"/>
+    </w:pPr>
+    <w:rPr>
+      <w:rFonts w:asciiTheme="majorHAnsi" w:eastAsiaTheme="majorEastAsia" w:hAnsiTheme="majorHAnsi" w:cstheme="majorBidi"/>
+      <w:b w:val="0"/>
+      <w:bCs w:val="0"/>
+      <w:color w:val="365F91" w:themeColor="accent1" w:themeShade="BF"/>
     </w:rPr>
   </w:style>
   <w:style w:type="paragraph" w:customStyle="1" w:styleId="SourceCode">
@@ -1255,6 +1460,7 @@
     <w:link w:val="VerbatimChar"/>
     <w:pPr>
       <w:wordWrap w:val="off"/>
+      <w:noProof/>
     </w:pPr>
   </w:style>
   <w:style w:type="character" w:customStyle="1" w:styleId="KeywordTok">
@@ -1293,6 +1499,13 @@
       <w:color w:val="40a070"/>
     </w:rPr>
   </w:style>
+  <w:style w:type="character" w:customStyle="1" w:styleId="ConstantTok">
+    <w:name w:val="ConstantTok"/>
+    <w:basedOn w:val="VerbatimChar"/>
+    <w:rPr>
+      <w:color w:val="880000"/>
+    </w:rPr>
+  </w:style>
   <w:style w:type="character" w:customStyle="1" w:styleId="CharTok">
     <w:name w:val="CharTok"/>
     <w:basedOn w:val="VerbatimChar"/>
@@ -1300,6 +1513,13 @@
       <w:color w:val="4070a0"/>
     </w:rPr>
   </w:style>
+  <w:style w:type="character" w:customStyle="1" w:styleId="SpecialCharTok">
+    <w:name w:val="SpecialCharTok"/>
+    <w:basedOn w:val="VerbatimChar"/>
+    <w:rPr>
+      <w:color w:val="4070a0"/>
+    </w:rPr>
+  </w:style>
   <w:style w:type="character" w:customStyle="1" w:styleId="StringTok">
     <w:name w:val="StringTok"/>
     <w:basedOn w:val="VerbatimChar"/>
@@ -1307,6 +1527,25 @@
       <w:color w:val="4070a0"/>
     </w:rPr>
   </w:style>
+  <w:style w:type="character" w:customStyle="1" w:styleId="VerbatimStringTok">
+    <w:name w:val="VerbatimStringTok"/>
+    <w:basedOn w:val="VerbatimChar"/>
+    <w:rPr>
+      <w:color w:val="4070a0"/>
+    </w:rPr>
+  </w:style>
+  <w:style w:type="character" w:customStyle="1" w:styleId="SpecialStringTok">
+    <w:name w:val="SpecialStringTok"/>
+    <w:basedOn w:val="VerbatimChar"/>
+    <w:rPr>
+      <w:color w:val="bb6688"/>
+    </w:rPr>
+  </w:style>
+  <w:style w:type="character" w:customStyle="1" w:styleId="ImportTok">
+    <w:name w:val="ImportTok"/>
+    <w:basedOn w:val="VerbatimChar"/>
+    <w:rPr/>
+  </w:style>
   <w:style w:type="character" w:customStyle="1" w:styleId="CommentTok">
     <w:name w:val="CommentTok"/>
     <w:basedOn w:val="VerbatimChar"/>
@@ -1315,6 +1554,32 @@
       <w:i/>
     </w:rPr>
   </w:style>
+  <w:style w:type="character" w:customStyle="1" w:styleId="DocumentationTok">
+    <w:name w:val="DocumentationTok"/>
+    <w:basedOn w:val="VerbatimChar"/>
+    <w:rPr>
+      <w:color w:val="ba2121"/>
+      <w:i/>
+    </w:rPr>
+  </w:style>
+  <w:style w:type="character" w:customStyle="1" w:styleId="AnnotationTok">
+    <w:name w:val="AnnotationTok"/>
+    <w:basedOn w:val="VerbatimChar"/>
+    <w:rPr>
+      <w:color w:val="60a0b0"/>
+      <w:b/>
+      <w:i/>
+    </w:rPr>
+  </w:style>
+  <w:style w:type="character" w:customStyle="1" w:styleId="CommentVarTok">
+    <w:name w:val="CommentVarTok"/>
+    <w:basedOn w:val="VerbatimChar"/>
+    <w:rPr>
+      <w:color w:val="60a0b0"/>
+      <w:b/>
+      <w:i/>
+    </w:rPr>
+  </w:style>
   <w:style w:type="character" w:customStyle="1" w:styleId="OtherTok">
     <w:name w:val="OtherTok"/>
     <w:basedOn w:val="VerbatimChar"/>
@@ -1322,6 +1587,82 @@
       <w:color w:val="007020"/>
     </w:rPr>
   </w:style>
+  <w:style w:type="character" w:customStyle="1" w:styleId="FunctionTok">
+    <w:name w:val="FunctionTok"/>
+    <w:basedOn w:val="VerbatimChar"/>
+    <w:rPr>
+      <w:color w:val="06287e"/>
+    </w:rPr>
+  </w:style>
+  <w:style w:type="character" w:customStyle="1" w:styleId="VariableTok">
+    <w:name w:val="VariableTok"/>
+    <w:basedOn w:val="VerbatimChar"/>
+    <w:rPr>
+      <w:color w:val="19177c"/>
+    </w:rPr>
+  </w:style>
+  <w:style w:type="character" w:customStyle="1" w:styleId="ControlFlowTok">
+    <w:name w:val="ControlFlowTok"/>
+    <w:basedOn w:val="VerbatimChar"/>
+    <w:rPr>
+      <w:color w:val="007020"/>
+      <w:b/>
+    </w:rPr>
+  </w:style>
+  <w:style w:type="character" w:customStyle="1" w:styleId="OperatorTok">
+    <w:name w:val="OperatorTok"/>
+    <w:basedOn w:val="VerbatimChar"/>
+    <w:rPr>
+      <w:color w:val="666666"/>
+    </w:rPr>
+  </w:style>
+  <w:style w:type="character" w:customStyle="1" w:styleId="BuiltInTok">
+    <w:name w:val="BuiltInTok"/>
+    <w:basedOn w:val="VerbatimChar"/>
+    <w:rPr/>
+  </w:style>
+  <w:style w:type="character" w:customStyle="1" w:styleId="ExtensionTok">
+    <w:name w:val="ExtensionTok"/>
+    <w:basedOn w:val="VerbatimChar"/>
+    <w:rPr/>
+  </w:style>
+  <w:style w:type="character" w:customStyle="1" w:styleId="PreprocessorTok">
+    <w:name w:val="PreprocessorTok"/>
+    <w:basedOn w:val="VerbatimChar"/>
+    <w:rPr>
+      <w:color w:val="bc7a00"/>
+    </w:rPr>
+  </w:style>
+  <w:style w:type="character" w:customStyle="1" w:styleId="AttributeTok">
+    <w:name w:val="AttributeTok"/>
+    <w:basedOn w:val="VerbatimChar"/>
+    <w:rPr>
+      <w:color w:val="7d9029"/>
+    </w:rPr>
+  </w:style>
+  <w:style w:type="character" w:customStyle="1" w:styleId="RegionMarkerTok">
+    <w:name w:val="RegionMarkerTok"/>
+    <w:basedOn w:val="VerbatimChar"/>
+    <w:rPr/>
+  </w:style>
+  <w:style w:type="character" w:customStyle="1" w:styleId="InformationTok">
+    <w:name w:val="InformationTok"/>
+    <w:basedOn w:val="VerbatimChar"/>
+    <w:rPr>
+      <w:color w:val="60a0b0"/>
+      <w:b/>
+      <w:i/>
+    </w:rPr>
+  </w:style>
+  <w:style w:type="character" w:customStyle="1" w:styleId="WarningTok">
+    <w:name w:val="WarningTok"/>
+    <w:basedOn w:val="VerbatimChar"/>
+    <w:rPr>
+      <w:color w:val="60a0b0"/>
+      <w:b/>
+      <w:i/>
+    </w:rPr>
+  </w:style>
   <w:style w:type="character" w:customStyle="1" w:styleId="AlertTok">
     <w:name w:val="AlertTok"/>
     <w:basedOn w:val="VerbatimChar"/>
@@ -1329,18 +1670,6 @@
       <w:color w:val="ff0000"/>
       <w:b/>
     </w:rPr>
-  </w:style>
-  <w:style w:type="character" w:customStyle="1" w:styleId="FunctionTok">
-    <w:name w:val="FunctionTok"/>
-    <w:basedOn w:val="VerbatimChar"/>
-    <w:rPr>
-      <w:color w:val="06287e"/>
-    </w:rPr>
-  </w:style>
-  <w:style w:type="character" w:customStyle="1" w:styleId="RegionMarkerTok">
-    <w:name w:val="RegionMarkerTok"/>
-    <w:basedOn w:val="VerbatimChar"/>
-    <w:rPr/>
   </w:style>
   <w:style w:type="character" w:customStyle="1" w:styleId="ErrorTok">
     <w:name w:val="ErrorTok"/>

</xml_diff>

<commit_message>
fix some formatting issues in resume
</commit_message>
<xml_diff>
--- a/resume.docx
+++ b/resume.docx
@@ -570,141 +570,180 @@
         <w:pStyle w:val="FirstParagraph"/>
       </w:pPr>
       <w:r>
+        <w:rPr>
+          <w:i/>
+        </w:rPr>
         <w:t xml:space="preserve">Software Engineering</w:t>
       </w:r>
-      <w:r>
-        <w:t xml:space="preserve"> </w:t>
-      </w:r>
-      <w:r>
-        <w:t xml:space="preserve">:</w:t>
-      </w:r>
-      <w:r>
-        <w:t xml:space="preserve"> </w:t>
-      </w:r>
+    </w:p>
+    <w:p>
+      <w:pPr>
+        <w:pStyle w:val="Compact"/>
+        <w:numPr>
+          <w:numId w:val="1004"/>
+          <w:ilvl w:val="0"/>
+        </w:numPr>
+      </w:pPr>
       <w:r>
         <w:t xml:space="preserve">Expert in Perl, Python, and Javascript.</w:t>
       </w:r>
-      <w:r>
-        <w:br w:type="textWrapping"/>
-      </w:r>
+    </w:p>
+    <w:p>
+      <w:pPr>
+        <w:pStyle w:val="Compact"/>
+        <w:numPr>
+          <w:numId w:val="1004"/>
+          <w:ilvl w:val="0"/>
+        </w:numPr>
+      </w:pPr>
       <w:r>
         <w:t xml:space="preserve">Fluent in Erlang, Go, and PHP.</w:t>
       </w:r>
-      <w:r>
-        <w:br w:type="textWrapping"/>
-      </w:r>
+    </w:p>
+    <w:p>
+      <w:pPr>
+        <w:pStyle w:val="Compact"/>
+        <w:numPr>
+          <w:numId w:val="1004"/>
+          <w:ilvl w:val="0"/>
+        </w:numPr>
+      </w:pPr>
       <w:r>
         <w:t xml:space="preserve">Proficient in C, Java, Clojure, and C++.</w:t>
       </w:r>
-      <w:r>
-        <w:br w:type="textWrapping"/>
-      </w:r>
-      <w:r>
-        <w:t xml:space="preserve">Experienced with web development frameworks like Django, Flask, and</w:t>
-      </w:r>
-      <w:r>
-        <w:t xml:space="preserve"> </w:t>
-      </w:r>
-      <w:r>
-        <w:t xml:space="preserve">Laravel.</w:t>
-      </w:r>
-      <w:r>
-        <w:br w:type="textWrapping"/>
-      </w:r>
+    </w:p>
+    <w:p>
+      <w:pPr>
+        <w:pStyle w:val="Compact"/>
+        <w:numPr>
+          <w:numId w:val="1004"/>
+          <w:ilvl w:val="0"/>
+        </w:numPr>
+      </w:pPr>
+      <w:r>
+        <w:t xml:space="preserve">Experienced with web development frameworks like Django, Flask, and Laravel.</w:t>
+      </w:r>
+    </w:p>
+    <w:p>
+      <w:pPr>
+        <w:pStyle w:val="Compact"/>
+        <w:numPr>
+          <w:numId w:val="1004"/>
+          <w:ilvl w:val="0"/>
+        </w:numPr>
+      </w:pPr>
       <w:r>
         <w:t xml:space="preserve">Experienced with testing frameworks like Nose and JUnit.</w:t>
       </w:r>
-      <w:r>
-        <w:br w:type="textWrapping"/>
-      </w:r>
+    </w:p>
+    <w:p>
+      <w:pPr>
+        <w:pStyle w:val="Compact"/>
+        <w:numPr>
+          <w:numId w:val="1004"/>
+          <w:ilvl w:val="0"/>
+        </w:numPr>
+      </w:pPr>
       <w:r>
         <w:t xml:space="preserve">Experienced with version control systems such as Git and Mercurial.</w:t>
       </w:r>
-      <w:r>
-        <w:br w:type="textWrapping"/>
-      </w:r>
+    </w:p>
+    <w:p>
+      <w:pPr>
+        <w:pStyle w:val="Compact"/>
+        <w:numPr>
+          <w:numId w:val="1004"/>
+          <w:ilvl w:val="0"/>
+        </w:numPr>
+      </w:pPr>
       <w:r>
         <w:t xml:space="preserve">Experienced with CI systems like Jenkins and Travis CI.</w:t>
       </w:r>
     </w:p>
     <w:p>
       <w:pPr>
-        <w:pStyle w:val="BodyText"/>
-      </w:pPr>
-      <w:r>
+        <w:pStyle w:val="FirstParagraph"/>
+      </w:pPr>
+      <w:r>
+        <w:rPr>
+          <w:i/>
+        </w:rPr>
         <w:t xml:space="preserve">Web Development</w:t>
       </w:r>
-      <w:r>
-        <w:t xml:space="preserve"> </w:t>
-      </w:r>
-      <w:r>
-        <w:t xml:space="preserve">:</w:t>
-      </w:r>
-      <w:r>
-        <w:t xml:space="preserve"> </w:t>
-      </w:r>
-      <w:r>
-        <w:t xml:space="preserve">Have developed applications using Backbone.js, and have dabbled with</w:t>
-      </w:r>
-      <w:r>
-        <w:t xml:space="preserve"> </w:t>
-      </w:r>
-      <w:r>
-        <w:t xml:space="preserve">Ember.js and Angular.js.</w:t>
-      </w:r>
-      <w:r>
-        <w:br w:type="textWrapping"/>
-      </w:r>
-      <w:r>
-        <w:t xml:space="preserve">Fluent in developing cross-browser, W3C standards-compliant websites</w:t>
-      </w:r>
-      <w:r>
-        <w:t xml:space="preserve"> </w:t>
-      </w:r>
-      <w:r>
-        <w:t xml:space="preserve">and web applications.</w:t>
-      </w:r>
-      <w:r>
-        <w:br w:type="textWrapping"/>
-      </w:r>
-      <w:r>
-        <w:t xml:space="preserve">Proficient in using external APIs such as those provided by</w:t>
-      </w:r>
-      <w:r>
-        <w:t xml:space="preserve"> </w:t>
-      </w:r>
-      <w:r>
-        <w:t xml:space="preserve">Facebook, Twitter, and Google.</w:t>
-      </w:r>
-    </w:p>
-    <w:p>
-      <w:pPr>
-        <w:pStyle w:val="BodyText"/>
-      </w:pPr>
-      <w:r>
+    </w:p>
+    <w:p>
+      <w:pPr>
+        <w:pStyle w:val="Compact"/>
+        <w:numPr>
+          <w:numId w:val="1005"/>
+          <w:ilvl w:val="0"/>
+        </w:numPr>
+      </w:pPr>
+      <w:r>
+        <w:t xml:space="preserve">Have developed applications using Backbone.js, and have dabbled with Ember.js and Angular.js.</w:t>
+      </w:r>
+    </w:p>
+    <w:p>
+      <w:pPr>
+        <w:pStyle w:val="Compact"/>
+        <w:numPr>
+          <w:numId w:val="1005"/>
+          <w:ilvl w:val="0"/>
+        </w:numPr>
+      </w:pPr>
+      <w:r>
+        <w:t xml:space="preserve">Fluent in developing cross-browser, W3C standards-compliant websites and web applications.</w:t>
+      </w:r>
+    </w:p>
+    <w:p>
+      <w:pPr>
+        <w:pStyle w:val="Compact"/>
+        <w:numPr>
+          <w:numId w:val="1005"/>
+          <w:ilvl w:val="0"/>
+        </w:numPr>
+      </w:pPr>
+      <w:r>
+        <w:t xml:space="preserve">Proficient in using external APIs such as those provided by Facebook, Twitter, and Google.</w:t>
+      </w:r>
+    </w:p>
+    <w:p>
+      <w:pPr>
+        <w:pStyle w:val="FirstParagraph"/>
+      </w:pPr>
+      <w:r>
+        <w:rPr>
+          <w:i/>
+        </w:rPr>
         <w:t xml:space="preserve">Systems Administration</w:t>
       </w:r>
-      <w:r>
-        <w:t xml:space="preserve"> </w:t>
-      </w:r>
-      <w:r>
-        <w:t xml:space="preserve">:</w:t>
-      </w:r>
-      <w:r>
-        <w:t xml:space="preserve"> </w:t>
-      </w:r>
-      <w:r>
-        <w:t xml:space="preserve">Familiar with configuring Linux distributions such as Red Hat</w:t>
-      </w:r>
-      <w:r>
-        <w:t xml:space="preserve"> </w:t>
-      </w:r>
-      <w:r>
-        <w:t xml:space="preserve">Enterprise Linux, CentOS, Debian, and Ubuntu.</w:t>
-      </w:r>
-      <w:r>
-        <w:br w:type="textWrapping"/>
-      </w:r>
+    </w:p>
+    <w:p>
+      <w:pPr>
+        <w:pStyle w:val="Compact"/>
+        <w:numPr>
+          <w:numId w:val="1006"/>
+          <w:ilvl w:val="0"/>
+        </w:numPr>
+      </w:pPr>
+      <w:r>
+        <w:t xml:space="preserve">Familiar with configuring Linux distributions such as Red Hat Enterprise Linux, CentOS,</w:t>
+      </w:r>
+      <w:r>
+        <w:t xml:space="preserve"> </w:t>
+      </w:r>
+      <w:r>
+        <w:t xml:space="preserve">Debian, and Ubuntu.</w:t>
+      </w:r>
+    </w:p>
+    <w:p>
+      <w:pPr>
+        <w:pStyle w:val="Compact"/>
+        <w:numPr>
+          <w:numId w:val="1006"/>
+          <w:ilvl w:val="0"/>
+        </w:numPr>
+      </w:pPr>
       <w:r>
         <w:t xml:space="preserve">Experienced in administrating web servers such as Apache2, Nginx,</w:t>
       </w:r>
@@ -720,15 +759,27 @@
       <w:r>
         <w:t xml:space="preserve">and mod_wsgi.</w:t>
       </w:r>
-      <w:r>
-        <w:br w:type="textWrapping"/>
-      </w:r>
+    </w:p>
+    <w:p>
+      <w:pPr>
+        <w:pStyle w:val="Compact"/>
+        <w:numPr>
+          <w:numId w:val="1006"/>
+          <w:ilvl w:val="0"/>
+        </w:numPr>
+      </w:pPr>
       <w:r>
         <w:t xml:space="preserve">Experienced with in-memory data systems like Redis and Memcached.</w:t>
       </w:r>
-      <w:r>
-        <w:t xml:space="preserve"> </w:t>
-      </w:r>
+    </w:p>
+    <w:p>
+      <w:pPr>
+        <w:pStyle w:val="Compact"/>
+        <w:numPr>
+          <w:numId w:val="1006"/>
+          <w:ilvl w:val="0"/>
+        </w:numPr>
+      </w:pPr>
       <w:r>
         <w:t xml:space="preserve">Experienced with setting up and administrating MySQL and PostgreSQL</w:t>
       </w:r>
@@ -738,23 +789,39 @@
       <w:r>
         <w:t xml:space="preserve">databases.</w:t>
       </w:r>
-      <w:r>
-        <w:br w:type="textWrapping"/>
-      </w:r>
+    </w:p>
+    <w:p>
+      <w:pPr>
+        <w:pStyle w:val="Compact"/>
+        <w:numPr>
+          <w:numId w:val="1006"/>
+          <w:ilvl w:val="0"/>
+        </w:numPr>
+      </w:pPr>
       <w:r>
         <w:t xml:space="preserve">Experienced with build systems such as GNU Make and CMake.</w:t>
       </w:r>
-      <w:r>
-        <w:br w:type="textWrapping"/>
-      </w:r>
+    </w:p>
+    <w:p>
+      <w:pPr>
+        <w:pStyle w:val="Compact"/>
+        <w:numPr>
+          <w:numId w:val="1006"/>
+          <w:ilvl w:val="0"/>
+        </w:numPr>
+      </w:pPr>
       <w:r>
         <w:t xml:space="preserve">Experienced with using Puppet and Ansible to automate deployment.</w:t>
       </w:r>
-      <w:r>
-        <w:br w:type="textWrapping"/>
-      </w:r>
-      <w:r>
-        <w:t xml:space="preserve">## Education</w:t>
+    </w:p>
+    <w:p>
+      <w:pPr>
+        <w:pStyle w:val="Heading2"/>
+      </w:pPr>
+      <w:bookmarkStart w:id="28" w:name="education"/>
+      <w:bookmarkEnd w:id="28"/>
+      <w:r>
+        <w:t xml:space="preserve">Education</w:t>
       </w:r>
     </w:p>
     <w:p>
@@ -781,7 +848,7 @@
         </w:rPr>
         <w:t xml:space="preserve"> </w:t>
       </w:r>
-      <w:hyperlink r:id="rId28">
+      <w:hyperlink r:id="rId29">
         <w:r>
           <w:rPr>
             <w:rStyle w:val="Hyperlink"/>
@@ -863,7 +930,7 @@
         </w:rPr>
         <w:t xml:space="preserve"> </w:t>
       </w:r>
-      <w:hyperlink r:id="rId29">
+      <w:hyperlink r:id="rId30">
         <w:r>
           <w:rPr>
             <w:rStyle w:val="Hyperlink"/>
@@ -891,8 +958,8 @@
       <w:pPr>
         <w:pStyle w:val="Heading2"/>
       </w:pPr>
-      <w:bookmarkStart w:id="30" w:name="open-source"/>
-      <w:bookmarkEnd w:id="30"/>
+      <w:bookmarkStart w:id="31" w:name="open-source"/>
+      <w:bookmarkEnd w:id="31"/>
       <w:r>
         <w:t xml:space="preserve">Open Source</w:t>
       </w:r>
@@ -907,7 +974,7 @@
       <w:r>
         <w:t xml:space="preserve"> </w:t>
       </w:r>
-      <w:hyperlink r:id="rId31">
+      <w:hyperlink r:id="rId32">
         <w:r>
           <w:rPr>
             <w:rStyle w:val="Hyperlink"/>
@@ -927,7 +994,7 @@
       <w:pPr>
         <w:pStyle w:val="BlockText"/>
       </w:pPr>
-      <w:hyperlink r:id="rId32">
+      <w:hyperlink r:id="rId33">
         <w:r>
           <w:rPr>
             <w:rStyle w:val="Hyperlink"/>
@@ -1050,7 +1117,7 @@
     </w:lvl>
   </w:abstractNum>
   <w:abstractNum w:abstractNumId="990">
-    <w:nsid w:val="6dfaa4b2"/>
+    <w:nsid w:val="82c2b235"/>
     <w:multiLevelType w:val="multilevel"/>
     <w:lvl w:ilvl="0">
       <w:numFmt w:val="bullet"/>
@@ -1131,7 +1198,7 @@
     </w:lvl>
   </w:abstractNum>
   <w:abstractNum w:abstractNumId="991">
-    <w:nsid w:val="12704c7f"/>
+    <w:nsid w:val="25aa8bd0"/>
     <w:multiLevelType w:val="multilevel"/>
     <w:lvl w:ilvl="0">
       <w:numFmt w:val="bullet"/>
@@ -1224,6 +1291,15 @@
     <w:abstractNumId w:val="991"/>
   </w:num>
   <w:num w:numId="1003">
+    <w:abstractNumId w:val="991"/>
+  </w:num>
+  <w:num w:numId="1004">
+    <w:abstractNumId w:val="991"/>
+  </w:num>
+  <w:num w:numId="1005">
+    <w:abstractNumId w:val="991"/>
+  </w:num>
+  <w:num w:numId="1006">
     <w:abstractNumId w:val="991"/>
   </w:num>
 </w:numbering>

</xml_diff>